<commit_message>
Design Document v2 (Incomplete)
</commit_message>
<xml_diff>
--- a/Prototype 1 Game Design Document.docx
+++ b/Prototype 1 Game Design Document.docx
@@ -90,16 +90,16 @@
         <w:rPr>
           <w:b/>
           <w:bCs/>
-          <w:sz w:val="30"/>
-          <w:szCs w:val="30"/>
-        </w:rPr>
-      </w:pPr>
-      <w:r>
-        <w:rPr>
-          <w:b/>
-          <w:bCs/>
-          <w:sz w:val="30"/>
-          <w:szCs w:val="30"/>
+          <w:sz w:val="26"/>
+          <w:szCs w:val="26"/>
+        </w:rPr>
+      </w:pPr>
+      <w:r>
+        <w:rPr>
+          <w:b/>
+          <w:bCs/>
+          <w:sz w:val="26"/>
+          <w:szCs w:val="26"/>
         </w:rPr>
         <w:t>Scope</w:t>
       </w:r>
@@ -154,36 +154,166 @@
         <w:rPr>
           <w:b/>
           <w:bCs/>
-          <w:sz w:val="30"/>
-          <w:szCs w:val="30"/>
-        </w:rPr>
-      </w:pPr>
-      <w:r>
-        <w:rPr>
-          <w:b/>
-          <w:bCs/>
-          <w:sz w:val="30"/>
-          <w:szCs w:val="30"/>
+          <w:sz w:val="26"/>
+          <w:szCs w:val="26"/>
+        </w:rPr>
+      </w:pPr>
+      <w:r>
+        <w:rPr>
+          <w:b/>
+          <w:bCs/>
+          <w:sz w:val="26"/>
+          <w:szCs w:val="26"/>
         </w:rPr>
         <w:t>Game Concept</w:t>
       </w:r>
     </w:p>
     <w:p>
       <w:r>
-        <w:t xml:space="preserve">‘Candy Pop’ is a 2D game where the player shoots candy from </w:t>
-      </w:r>
+        <w:t xml:space="preserve">‘Candy Pop’ is a 2D </w:t>
+      </w:r>
+      <w:r>
+        <w:t xml:space="preserve">single-player </w:t>
+      </w:r>
+      <w:r>
+        <w:t xml:space="preserve">game where the player shoots candy from a cannon set on the base of a rectangular level. Within the level, there will be multiple candies floating within the rectangle. The objective of the game is to </w:t>
+      </w:r>
+      <w:r>
+        <w:t>shoot the players current candy colour they have towards the floating candies of the same colour, thus popping them</w:t>
+      </w:r>
+      <w:r>
+        <w:t>, ultimately destroying all of them</w:t>
+      </w:r>
+      <w:r>
+        <w:t>. However, if the player shoots towards candies of different colours, they will not pop but instead stick on and add towards the floating candies.</w:t>
+      </w:r>
+      <w:r>
+        <w:t xml:space="preserve"> </w:t>
+      </w:r>
+      <w:r>
+        <w:t xml:space="preserve"> </w:t>
+      </w:r>
+    </w:p>
+    <w:p>
+      <w:pPr>
+        <w:pStyle w:val="ListParagraph"/>
+        <w:numPr>
+          <w:ilvl w:val="1"/>
+          <w:numId w:val="2"/>
+        </w:numPr>
+        <w:rPr>
+          <w:b/>
+          <w:bCs/>
+          <w:sz w:val="26"/>
+          <w:szCs w:val="26"/>
+        </w:rPr>
+      </w:pPr>
+      <w:r>
+        <w:rPr>
+          <w:b/>
+          <w:bCs/>
+          <w:sz w:val="26"/>
+          <w:szCs w:val="26"/>
+        </w:rPr>
+        <w:t xml:space="preserve"> Genre</w:t>
+      </w:r>
+    </w:p>
+    <w:p>
+      <w:r>
+        <w:t xml:space="preserve">The genre of the game </w:t>
+      </w:r>
+      <w:r>
+        <w:t>is an 32bit arcade style puzzle game</w:t>
+      </w:r>
+      <w:r>
+        <w:t xml:space="preserve"> that is inspired by games such as bubble pop, candy crush and Game Boy Advance or old mobile games</w:t>
+      </w:r>
+      <w:r>
+        <w:t xml:space="preserve">. </w:t>
+      </w:r>
+    </w:p>
+    <w:p>
+      <w:pPr>
+        <w:pStyle w:val="ListParagraph"/>
+        <w:numPr>
+          <w:ilvl w:val="1"/>
+          <w:numId w:val="2"/>
+        </w:numPr>
+        <w:rPr>
+          <w:b/>
+          <w:bCs/>
+          <w:sz w:val="26"/>
+          <w:szCs w:val="26"/>
+        </w:rPr>
+      </w:pPr>
+      <w:r>
+        <w:rPr>
+          <w:b/>
+          <w:bCs/>
+          <w:sz w:val="26"/>
+          <w:szCs w:val="26"/>
+        </w:rPr>
+        <w:t>Target Audience</w:t>
+      </w:r>
+    </w:p>
+    <w:p>
+      <w:r>
+        <w:t>The game is mainly aimed towards children within the ages of 9 and above</w:t>
+      </w:r>
+      <w:r>
+        <w:t xml:space="preserve">, mainly used as a source of entertainment for parents to give to children. </w:t>
+      </w:r>
+    </w:p>
+    <w:p>
+      <w:pPr>
+        <w:pStyle w:val="ListParagraph"/>
+        <w:numPr>
+          <w:ilvl w:val="1"/>
+          <w:numId w:val="2"/>
+        </w:numPr>
+        <w:rPr>
+          <w:b/>
+          <w:bCs/>
+          <w:sz w:val="26"/>
+          <w:szCs w:val="26"/>
+        </w:rPr>
+      </w:pPr>
+      <w:r>
+        <w:rPr>
+          <w:b/>
+          <w:bCs/>
+          <w:sz w:val="26"/>
+          <w:szCs w:val="26"/>
+        </w:rPr>
+        <w:t>Game Flow Summary</w:t>
+      </w:r>
+    </w:p>
+    <w:p>
+      <w:r>
+        <w:t>When the player opens the game they will be introduced to a menu where they can click on a start button to start the game. Within the first level, they player will be given a simple design of floating</w:t>
+      </w:r>
+      <w:r>
+        <w:t xml:space="preserve"> candies, this done for the purpose of giving the player a tutorial level. </w:t>
+      </w:r>
+    </w:p>
+    <w:p/>
+    <w:p>
       <w:bookmarkStart w:id="0" w:name="_GoBack"/>
       <w:bookmarkEnd w:id="0"/>
-      <w:r>
-        <w:t>a cannon set on the base of a rectangular level. Within the level, there will be multiple candies floating within the rectangle. The objective of the game is to match the current candy colour that t</w:t>
-      </w:r>
-      <w:r>
-        <w:t xml:space="preserve">he player has </w:t>
-      </w:r>
-      <w:r>
-        <w:t xml:space="preserve"> </w:t>
-      </w:r>
-    </w:p>
+    </w:p>
+    <w:p/>
+    <w:p/>
+    <w:p/>
+    <w:p/>
+    <w:p/>
+    <w:p/>
+    <w:p/>
+    <w:p/>
+    <w:p/>
+    <w:p/>
+    <w:p/>
+    <w:p/>
+    <w:p/>
     <w:p>
       <w:r>
         <w:t>Day 1:</w:t>
@@ -252,21 +382,47 @@
       </w:r>
     </w:p>
     <w:p>
-      <w:r>
+      <w:pPr>
+        <w:rPr>
+          <w:b/>
+          <w:bCs/>
+        </w:rPr>
+      </w:pPr>
+      <w:r>
+        <w:rPr>
+          <w:b/>
+          <w:bCs/>
+        </w:rPr>
         <w:t>Deadline 1:</w:t>
       </w:r>
     </w:p>
     <w:p>
-      <w:r>
+      <w:pPr>
+        <w:rPr>
+          <w:b/>
+          <w:bCs/>
+        </w:rPr>
+      </w:pPr>
+      <w:r>
+        <w:rPr>
+          <w:b/>
+          <w:bCs/>
+        </w:rPr>
         <w:t>24</w:t>
       </w:r>
       <w:r>
         <w:rPr>
+          <w:b/>
+          <w:bCs/>
           <w:vertAlign w:val="superscript"/>
         </w:rPr>
         <w:t>th</w:t>
       </w:r>
       <w:r>
+        <w:rPr>
+          <w:b/>
+          <w:bCs/>
+        </w:rPr>
         <w:t xml:space="preserve"> July</w:t>
       </w:r>
     </w:p>
@@ -277,13 +433,25 @@
           <w:ilvl w:val="0"/>
           <w:numId w:val="1"/>
         </w:numPr>
+        <w:rPr>
+          <w:b/>
+          <w:bCs/>
+        </w:rPr>
       </w:pPr>
       <w:proofErr w:type="spellStart"/>
       <w:r>
+        <w:rPr>
+          <w:b/>
+          <w:bCs/>
+        </w:rPr>
         <w:t>Nathi</w:t>
       </w:r>
       <w:proofErr w:type="spellEnd"/>
       <w:r>
+        <w:rPr>
+          <w:b/>
+          <w:bCs/>
+        </w:rPr>
         <w:t xml:space="preserve">: Shoot Mechanic, Match Mechanic </w:t>
       </w:r>
     </w:p>
@@ -294,9 +462,24 @@
           <w:ilvl w:val="0"/>
           <w:numId w:val="1"/>
         </w:numPr>
-      </w:pPr>
-      <w:r>
+        <w:rPr>
+          <w:b/>
+          <w:bCs/>
+        </w:rPr>
+      </w:pPr>
+      <w:r>
+        <w:rPr>
+          <w:b/>
+          <w:bCs/>
+        </w:rPr>
         <w:t>Lucky: Right combination, death, win, background</w:t>
+      </w:r>
+      <w:r>
+        <w:rPr>
+          <w:b/>
+          <w:bCs/>
+        </w:rPr>
+        <w:t xml:space="preserve"> sound</w:t>
       </w:r>
     </w:p>
     <w:p>
@@ -306,17 +489,37 @@
           <w:ilvl w:val="0"/>
           <w:numId w:val="1"/>
         </w:numPr>
-      </w:pPr>
-      <w:r>
+        <w:rPr>
+          <w:b/>
+          <w:bCs/>
+        </w:rPr>
+      </w:pPr>
+      <w:r>
+        <w:rPr>
+          <w:b/>
+          <w:bCs/>
+        </w:rPr>
         <w:t>Ryan: Ammo loading, popping chains</w:t>
       </w:r>
       <w:r>
+        <w:rPr>
+          <w:b/>
+          <w:bCs/>
+        </w:rPr>
         <w:t>, aiming</w:t>
       </w:r>
       <w:r>
+        <w:rPr>
+          <w:b/>
+          <w:bCs/>
+        </w:rPr>
         <w:t xml:space="preserve"> with mouse </w:t>
       </w:r>
       <w:r>
+        <w:rPr>
+          <w:b/>
+          <w:bCs/>
+        </w:rPr>
         <w:t xml:space="preserve"> </w:t>
       </w:r>
     </w:p>

</xml_diff>

<commit_message>
Design Doc v3 (Incomplete)
</commit_message>
<xml_diff>
--- a/Prototype 1 Game Design Document.docx
+++ b/Prototype 1 Game Design Document.docx
@@ -29,28 +29,67 @@
         </w:rPr>
         <w:t>: Candy Pop</w:t>
       </w:r>
-    </w:p>
-    <w:p>
-      <w:pPr>
-        <w:pStyle w:val="ListParagraph"/>
-        <w:numPr>
-          <w:ilvl w:val="0"/>
-          <w:numId w:val="2"/>
-        </w:numPr>
+      <w:r>
         <w:rPr>
           <w:b/>
           <w:bCs/>
           <w:sz w:val="30"/>
           <w:szCs w:val="30"/>
         </w:rPr>
-      </w:pPr>
-      <w:r>
+        <w:t xml:space="preserve"> </w:t>
+      </w:r>
+    </w:p>
+    <w:p>
+      <w:pPr>
         <w:rPr>
           <w:b/>
           <w:bCs/>
           <w:sz w:val="30"/>
           <w:szCs w:val="30"/>
         </w:rPr>
+      </w:pPr>
+      <w:r>
+        <w:rPr>
+          <w:b/>
+          <w:bCs/>
+          <w:sz w:val="30"/>
+          <w:szCs w:val="30"/>
+          <w:highlight w:val="yellow"/>
+        </w:rPr>
+        <w:t>If you want to change anything please notify the group first before making any drastic changes</w:t>
+      </w:r>
+      <w:r>
+        <w:rPr>
+          <w:b/>
+          <w:bCs/>
+          <w:sz w:val="30"/>
+          <w:szCs w:val="30"/>
+          <w:highlight w:val="yellow"/>
+        </w:rPr>
+        <w:t>, if no one responds immediately, put it down on a separate word doc with the allocated number next to it</w:t>
+      </w:r>
+    </w:p>
+    <w:p>
+      <w:pPr>
+        <w:pStyle w:val="ListParagraph"/>
+        <w:numPr>
+          <w:ilvl w:val="0"/>
+          <w:numId w:val="2"/>
+        </w:numPr>
+        <w:rPr>
+          <w:b/>
+          <w:bCs/>
+          <w:sz w:val="30"/>
+          <w:szCs w:val="30"/>
+        </w:rPr>
+      </w:pPr>
+      <w:r>
+        <w:rPr>
+          <w:b/>
+          <w:bCs/>
+          <w:sz w:val="30"/>
+          <w:szCs w:val="30"/>
+        </w:rPr>
         <w:t>Introduction</w:t>
       </w:r>
     </w:p>
@@ -290,16 +329,321 @@
     </w:p>
     <w:p>
       <w:r>
-        <w:t>When the player opens the game they will be introduced to a menu where they can click on a start button to start the game. Within the first level, they player will be given a simple design of floating</w:t>
-      </w:r>
-      <w:r>
-        <w:t xml:space="preserve"> candies, this done for the purpose of giving the player a tutorial level. </w:t>
+        <w:t xml:space="preserve">When the player opens the game they will be introduced to a </w:t>
+      </w:r>
+      <w:r>
+        <w:t xml:space="preserve">colourful </w:t>
+      </w:r>
+      <w:r>
+        <w:t xml:space="preserve">menu where they can </w:t>
+      </w:r>
+      <w:r>
+        <w:t xml:space="preserve">use their mouse to </w:t>
+      </w:r>
+      <w:r>
+        <w:t xml:space="preserve">click on </w:t>
+      </w:r>
+      <w:r>
+        <w:t xml:space="preserve">the </w:t>
+      </w:r>
+      <w:r>
+        <w:t>start button</w:t>
+      </w:r>
+      <w:r>
+        <w:t>, this is done as the game only requires the mouse thus is immediately communicated once the player enters a level as they will still be using the mouse</w:t>
+      </w:r>
+      <w:r>
+        <w:t>.</w:t>
+      </w:r>
+      <w:r>
+        <w:t xml:space="preserve"> Within the level,</w:t>
+      </w:r>
+      <w:r>
+        <w:t xml:space="preserve"> they player will be given a simple design of </w:t>
+      </w:r>
+      <w:r>
+        <w:t>the ‘</w:t>
+      </w:r>
+      <w:r>
+        <w:t>floating</w:t>
+      </w:r>
+      <w:r>
+        <w:t xml:space="preserve"> candies</w:t>
+      </w:r>
+      <w:r>
+        <w:t>’ or puzzle</w:t>
+      </w:r>
+      <w:r>
+        <w:t xml:space="preserve">, this done for the purpose of giving the player a tutorial level. </w:t>
+      </w:r>
+      <w:r>
+        <w:t xml:space="preserve"> Once the player has finished the tutorial level they will be congratulated and sent to the next level. Each level progressively increasing in difficulty.</w:t>
       </w:r>
     </w:p>
     <w:p/>
-    <w:p>
-      <w:bookmarkStart w:id="0" w:name="_GoBack"/>
-      <w:bookmarkEnd w:id="0"/>
+    <w:p/>
+    <w:p>
+      <w:pPr>
+        <w:rPr>
+          <w:b/>
+          <w:bCs/>
+          <w:sz w:val="30"/>
+          <w:szCs w:val="30"/>
+        </w:rPr>
+      </w:pPr>
+      <w:r>
+        <w:rPr>
+          <w:b/>
+          <w:bCs/>
+          <w:sz w:val="30"/>
+          <w:szCs w:val="30"/>
+        </w:rPr>
+        <w:lastRenderedPageBreak/>
+        <w:t>Minutes</w:t>
+      </w:r>
+    </w:p>
+    <w:p>
+      <w:r>
+        <w:t>Day 1:</w:t>
+      </w:r>
+    </w:p>
+    <w:p>
+      <w:r>
+        <w:t>Concept :</w:t>
+      </w:r>
+    </w:p>
+    <w:p>
+      <w:r>
+        <w:t xml:space="preserve">Build a game where we shoot </w:t>
+      </w:r>
+      <w:r>
+        <w:t>bullets, matching colours, when match</w:t>
+      </w:r>
+      <w:r>
+        <w:t xml:space="preserve">. </w:t>
+      </w:r>
+    </w:p>
+    <w:p>
+      <w:r>
+        <w:t>Theme</w:t>
+      </w:r>
+      <w:r>
+        <w:t>:</w:t>
+      </w:r>
+    </w:p>
+    <w:p>
+      <w:r>
+        <w:t xml:space="preserve">Bubble pop game that appeals to kids </w:t>
+      </w:r>
+    </w:p>
+    <w:p>
+      <w:r>
+        <w:t>Food, colourful</w:t>
+      </w:r>
+      <w:r>
+        <w:t xml:space="preserve">, 8bit </w:t>
+      </w:r>
+    </w:p>
+    <w:p>
+      <w:r>
+        <w:t>Sound 8 bit, nostalgic</w:t>
+      </w:r>
+    </w:p>
+    <w:p>
+      <w:r>
+        <w:t>Genre:</w:t>
+      </w:r>
+    </w:p>
+    <w:p>
+      <w:r>
+        <w:t>Arcade</w:t>
+      </w:r>
+    </w:p>
+    <w:p>
+      <w:r>
+        <w:t>How do we polish the game:</w:t>
+      </w:r>
+    </w:p>
+    <w:p>
+      <w:r>
+        <w:t>Sound</w:t>
+      </w:r>
+    </w:p>
+    <w:p>
+      <w:r>
+        <w:t>The game is about how to get the right feel, needs a lot of playtesting</w:t>
+      </w:r>
+    </w:p>
+    <w:p>
+      <w:r>
+        <w:t>Need to work close with sound, design and general feel, how fast the ball is moving, how does it pop</w:t>
+      </w:r>
+    </w:p>
+    <w:p>
+      <w:pPr>
+        <w:rPr>
+          <w:b/>
+          <w:bCs/>
+        </w:rPr>
+      </w:pPr>
+      <w:r>
+        <w:rPr>
+          <w:b/>
+          <w:bCs/>
+        </w:rPr>
+        <w:t>Deadline 1:</w:t>
+      </w:r>
+    </w:p>
+    <w:p>
+      <w:pPr>
+        <w:rPr>
+          <w:b/>
+          <w:bCs/>
+        </w:rPr>
+      </w:pPr>
+      <w:r>
+        <w:rPr>
+          <w:b/>
+          <w:bCs/>
+        </w:rPr>
+        <w:t>24</w:t>
+      </w:r>
+      <w:r>
+        <w:rPr>
+          <w:b/>
+          <w:bCs/>
+          <w:vertAlign w:val="superscript"/>
+        </w:rPr>
+        <w:t>th</w:t>
+      </w:r>
+      <w:r>
+        <w:rPr>
+          <w:b/>
+          <w:bCs/>
+        </w:rPr>
+        <w:t xml:space="preserve"> July</w:t>
+      </w:r>
+    </w:p>
+    <w:p>
+      <w:pPr>
+        <w:pStyle w:val="ListParagraph"/>
+        <w:numPr>
+          <w:ilvl w:val="0"/>
+          <w:numId w:val="1"/>
+        </w:numPr>
+        <w:rPr>
+          <w:b/>
+          <w:bCs/>
+        </w:rPr>
+      </w:pPr>
+      <w:r>
+        <w:rPr>
+          <w:b/>
+          <w:bCs/>
+        </w:rPr>
+        <w:t xml:space="preserve">Nathi: Shoot Mechanic, Match Mechanic </w:t>
+      </w:r>
+    </w:p>
+    <w:p>
+      <w:pPr>
+        <w:pStyle w:val="ListParagraph"/>
+        <w:numPr>
+          <w:ilvl w:val="0"/>
+          <w:numId w:val="1"/>
+        </w:numPr>
+        <w:rPr>
+          <w:b/>
+          <w:bCs/>
+        </w:rPr>
+      </w:pPr>
+      <w:r>
+        <w:rPr>
+          <w:b/>
+          <w:bCs/>
+        </w:rPr>
+        <w:t>Lucky: Right combination, death, win, background</w:t>
+      </w:r>
+      <w:r>
+        <w:rPr>
+          <w:b/>
+          <w:bCs/>
+        </w:rPr>
+        <w:t xml:space="preserve"> sound</w:t>
+      </w:r>
+    </w:p>
+    <w:p>
+      <w:pPr>
+        <w:pStyle w:val="ListParagraph"/>
+        <w:numPr>
+          <w:ilvl w:val="0"/>
+          <w:numId w:val="1"/>
+        </w:numPr>
+        <w:rPr>
+          <w:b/>
+          <w:bCs/>
+        </w:rPr>
+      </w:pPr>
+      <w:r>
+        <w:rPr>
+          <w:b/>
+          <w:bCs/>
+        </w:rPr>
+        <w:t>Ryan: Ammo loading, popping chains</w:t>
+      </w:r>
+      <w:r>
+        <w:rPr>
+          <w:b/>
+          <w:bCs/>
+        </w:rPr>
+        <w:t>, aiming</w:t>
+      </w:r>
+      <w:r>
+        <w:rPr>
+          <w:b/>
+          <w:bCs/>
+        </w:rPr>
+        <w:t xml:space="preserve"> with mouse </w:t>
+      </w:r>
+      <w:r>
+        <w:rPr>
+          <w:b/>
+          <w:bCs/>
+        </w:rPr>
+        <w:t xml:space="preserve"> </w:t>
+      </w:r>
+    </w:p>
+    <w:p>
+      <w:pPr>
+        <w:pStyle w:val="ListParagraph"/>
+        <w:numPr>
+          <w:ilvl w:val="0"/>
+          <w:numId w:val="1"/>
+        </w:numPr>
+      </w:pPr>
+      <w:r>
+        <w:t>Nicole</w:t>
+      </w:r>
+      <w:r>
+        <w:t>:</w:t>
+      </w:r>
+      <w:r>
+        <w:t xml:space="preserve"> 3 prototypes, player</w:t>
+      </w:r>
+    </w:p>
+    <w:p>
+      <w:pPr>
+        <w:pStyle w:val="ListParagraph"/>
+        <w:numPr>
+          <w:ilvl w:val="0"/>
+          <w:numId w:val="1"/>
+        </w:numPr>
+      </w:pPr>
+      <w:r>
+        <w:t xml:space="preserve"> </w:t>
+      </w:r>
+      <w:r>
+        <w:t xml:space="preserve">Wednesday: Format &amp; level design </w:t>
+      </w:r>
     </w:p>
     <w:p/>
     <w:p/>
@@ -312,249 +656,526 @@
     <w:p/>
     <w:p/>
     <w:p/>
+    <w:p>
+      <w:pPr>
+        <w:rPr>
+          <w:b/>
+          <w:bCs/>
+        </w:rPr>
+      </w:pPr>
+      <w:r>
+        <w:rPr>
+          <w:b/>
+          <w:bCs/>
+        </w:rPr>
+        <w:lastRenderedPageBreak/>
+        <w:t>To do:</w:t>
+      </w:r>
+    </w:p>
+    <w:p>
+      <w:pPr>
+        <w:rPr>
+          <w:b/>
+          <w:bCs/>
+        </w:rPr>
+      </w:pPr>
+      <w:r>
+        <w:rPr>
+          <w:b/>
+          <w:bCs/>
+        </w:rPr>
+        <w:t xml:space="preserve">PM - </w:t>
+      </w:r>
+    </w:p>
+    <w:p>
+      <w:r>
+        <w:t>Solve programming conflict, distribute properly</w:t>
+      </w:r>
+    </w:p>
+    <w:p>
+      <w:r>
+        <w:t>Make Work Chart thing that shows how much time needs to be allocated for each task</w:t>
+      </w:r>
+      <w:r>
+        <w:t>!!!</w:t>
+      </w:r>
+    </w:p>
+    <w:p/>
+    <w:p>
+      <w:pPr>
+        <w:rPr>
+          <w:b/>
+          <w:bCs/>
+          <w:sz w:val="30"/>
+          <w:szCs w:val="30"/>
+        </w:rPr>
+      </w:pPr>
+      <w:r>
+        <w:rPr>
+          <w:b/>
+          <w:bCs/>
+          <w:sz w:val="30"/>
+          <w:szCs w:val="30"/>
+        </w:rPr>
+        <w:t xml:space="preserve">NB. Please Don’t start implementing assets without telling out programmers, they are easily startled by unexpected code </w:t>
+      </w:r>
+      <w:r>
+        <w:rPr>
+          <mc:AlternateContent>
+            <mc:Choice Requires="w16se"/>
+            <mc:Fallback>
+              <w:rFonts w:ascii="Segoe UI Emoji" w:eastAsia="Segoe UI Emoji" w:hAnsi="Segoe UI Emoji" w:cs="Segoe UI Emoji"/>
+            </mc:Fallback>
+          </mc:AlternateContent>
+          <w:b/>
+          <w:bCs/>
+          <w:sz w:val="30"/>
+          <w:szCs w:val="30"/>
+        </w:rPr>
+        <mc:AlternateContent>
+          <mc:Choice Requires="w16se">
+            <w16se:symEx w16se:font="Segoe UI Emoji" w16se:char="2639"/>
+          </mc:Choice>
+          <mc:Fallback>
+            <w:t>☹</w:t>
+          </mc:Fallback>
+        </mc:AlternateContent>
+      </w:r>
+      <w:bookmarkStart w:id="0" w:name="_GoBack"/>
+      <w:bookmarkEnd w:id="0"/>
+    </w:p>
+    <w:p>
+      <w:pPr>
+        <w:rPr>
+          <w:b/>
+          <w:bCs/>
+        </w:rPr>
+      </w:pPr>
+      <w:r>
+        <w:rPr>
+          <w:b/>
+          <w:bCs/>
+        </w:rPr>
+        <w:t xml:space="preserve">Mechanics </w:t>
+      </w:r>
+      <w:r>
+        <w:rPr>
+          <w:b/>
+          <w:bCs/>
+        </w:rPr>
+        <w:t>:</w:t>
+      </w:r>
+    </w:p>
+    <w:p>
+      <w:r>
+        <w:t>Need to redistribute work(Work in progress)</w:t>
+      </w:r>
+    </w:p>
+    <w:p>
+      <w:r>
+        <w:t>Cannon/Player</w:t>
+      </w:r>
+    </w:p>
+    <w:p>
+      <w:pPr>
+        <w:pStyle w:val="ListParagraph"/>
+        <w:numPr>
+          <w:ilvl w:val="0"/>
+          <w:numId w:val="1"/>
+        </w:numPr>
+      </w:pPr>
+      <w:r>
+        <w:t xml:space="preserve">Shooting </w:t>
+      </w:r>
+    </w:p>
+    <w:p>
+      <w:pPr>
+        <w:pStyle w:val="ListParagraph"/>
+        <w:numPr>
+          <w:ilvl w:val="0"/>
+          <w:numId w:val="1"/>
+        </w:numPr>
+      </w:pPr>
+      <w:r>
+        <w:t xml:space="preserve"> </w:t>
+      </w:r>
+      <w:r>
+        <w:t xml:space="preserve">Aiming with mouse </w:t>
+      </w:r>
+    </w:p>
+    <w:p>
+      <w:pPr>
+        <w:pStyle w:val="ListParagraph"/>
+        <w:numPr>
+          <w:ilvl w:val="0"/>
+          <w:numId w:val="1"/>
+        </w:numPr>
+      </w:pPr>
+      <w:r>
+        <w:t xml:space="preserve">Aiming line </w:t>
+      </w:r>
+    </w:p>
+    <w:p>
+      <w:r>
+        <w:t>World</w:t>
+      </w:r>
+    </w:p>
+    <w:p>
+      <w:pPr>
+        <w:pStyle w:val="ListParagraph"/>
+        <w:numPr>
+          <w:ilvl w:val="0"/>
+          <w:numId w:val="1"/>
+        </w:numPr>
+      </w:pPr>
+      <w:r>
+        <w:t>Bubble pop when in a set</w:t>
+      </w:r>
+      <w:r>
+        <w:t>(For now just make it a set of 3)</w:t>
+      </w:r>
+    </w:p>
+    <w:p>
+      <w:pPr>
+        <w:pStyle w:val="ListParagraph"/>
+        <w:numPr>
+          <w:ilvl w:val="0"/>
+          <w:numId w:val="1"/>
+        </w:numPr>
+      </w:pPr>
+      <w:r>
+        <w:t>Ball bouncing on wall</w:t>
+      </w:r>
+      <w:r>
+        <w:t>(Up and away from the wall)</w:t>
+      </w:r>
+    </w:p>
+    <w:p>
+      <w:pPr>
+        <w:pStyle w:val="ListParagraph"/>
+        <w:numPr>
+          <w:ilvl w:val="0"/>
+          <w:numId w:val="1"/>
+        </w:numPr>
+      </w:pPr>
+      <w:r>
+        <w:t xml:space="preserve">Level Change when all candies are popped </w:t>
+      </w:r>
+    </w:p>
+    <w:p>
+      <w:pPr>
+        <w:pStyle w:val="ListParagraph"/>
+        <w:numPr>
+          <w:ilvl w:val="0"/>
+          <w:numId w:val="1"/>
+        </w:numPr>
+      </w:pPr>
+      <w:r>
+        <w:t xml:space="preserve">Instantiating set of levels </w:t>
+      </w:r>
+      <w:r>
+        <w:t>each beginning</w:t>
+      </w:r>
+      <w:r>
+        <w:t>(Tutorial, 1</w:t>
+      </w:r>
+      <w:r>
+        <w:rPr>
+          <w:vertAlign w:val="superscript"/>
+        </w:rPr>
+        <w:t>st</w:t>
+      </w:r>
+      <w:r>
+        <w:t xml:space="preserve"> , second, etc)</w:t>
+      </w:r>
+    </w:p>
+    <w:p>
+      <w:r>
+        <w:t>UI</w:t>
+      </w:r>
+    </w:p>
+    <w:p>
+      <w:pPr>
+        <w:pStyle w:val="ListParagraph"/>
+        <w:numPr>
+          <w:ilvl w:val="0"/>
+          <w:numId w:val="1"/>
+        </w:numPr>
+      </w:pPr>
+      <w:r>
+        <w:t>Main menu(Start button</w:t>
+      </w:r>
+      <w:r>
+        <w:t>, Controls,  Credits</w:t>
+      </w:r>
+      <w:r>
+        <w:t>)</w:t>
+      </w:r>
+    </w:p>
+    <w:p>
+      <w:pPr>
+        <w:pStyle w:val="ListParagraph"/>
+        <w:numPr>
+          <w:ilvl w:val="0"/>
+          <w:numId w:val="1"/>
+        </w:numPr>
+      </w:pPr>
+      <w:r>
+        <w:t xml:space="preserve">Next shot colour </w:t>
+      </w:r>
+    </w:p>
+    <w:p>
+      <w:pPr>
+        <w:rPr>
+          <w:b/>
+          <w:bCs/>
+        </w:rPr>
+      </w:pPr>
+      <w:r>
+        <w:rPr>
+          <w:b/>
+          <w:bCs/>
+        </w:rPr>
+        <w:t>Only start doing this when all of the above is complete</w:t>
+      </w:r>
+    </w:p>
+    <w:p>
+      <w:pPr>
+        <w:pStyle w:val="ListParagraph"/>
+        <w:numPr>
+          <w:ilvl w:val="0"/>
+          <w:numId w:val="1"/>
+        </w:numPr>
+        <w:rPr>
+          <w:b/>
+          <w:bCs/>
+        </w:rPr>
+      </w:pPr>
+      <w:r>
+        <w:t>Different effects of each set popping (Speak with designer to see what abilities would best fit)</w:t>
+      </w:r>
+    </w:p>
+    <w:p/>
+    <w:p>
+      <w:pPr>
+        <w:rPr>
+          <w:b/>
+          <w:bCs/>
+        </w:rPr>
+      </w:pPr>
+      <w:r>
+        <w:rPr>
+          <w:b/>
+          <w:bCs/>
+        </w:rPr>
+        <w:t>Aesthetics:</w:t>
+      </w:r>
+    </w:p>
+    <w:p>
+      <w:r>
+        <w:t>Please don’t forget to communicate with each other (Sound, Art and Designer) to make sure our aesthetics align with one another.</w:t>
+      </w:r>
+    </w:p>
+    <w:p>
+      <w:r>
+        <w:t>Art</w:t>
+      </w:r>
+    </w:p>
+    <w:p>
+      <w:pPr>
+        <w:pStyle w:val="ListParagraph"/>
+        <w:numPr>
+          <w:ilvl w:val="0"/>
+          <w:numId w:val="1"/>
+        </w:numPr>
+      </w:pPr>
+      <w:r>
+        <w:t xml:space="preserve">Cannon/ Character </w:t>
+      </w:r>
+      <w:r>
+        <w:t>(Perhaps a small idle animation for the character)</w:t>
+      </w:r>
+    </w:p>
+    <w:p>
+      <w:pPr>
+        <w:pStyle w:val="ListParagraph"/>
+        <w:numPr>
+          <w:ilvl w:val="0"/>
+          <w:numId w:val="1"/>
+        </w:numPr>
+      </w:pPr>
+      <w:r>
+        <w:t xml:space="preserve">Different candies </w:t>
+      </w:r>
+    </w:p>
+    <w:p>
+      <w:pPr>
+        <w:pStyle w:val="ListParagraph"/>
+        <w:numPr>
+          <w:ilvl w:val="0"/>
+          <w:numId w:val="1"/>
+        </w:numPr>
+      </w:pPr>
+      <w:r>
+        <w:t>Background (Main menu, One for each level) Need to discuss design of level</w:t>
+      </w:r>
+    </w:p>
+    <w:p>
+      <w:pPr>
+        <w:pStyle w:val="ListParagraph"/>
+        <w:numPr>
+          <w:ilvl w:val="0"/>
+          <w:numId w:val="1"/>
+        </w:numPr>
+      </w:pPr>
+      <w:r>
+        <w:t xml:space="preserve">Border of the container </w:t>
+      </w:r>
+    </w:p>
+    <w:p>
+      <w:pPr>
+        <w:pStyle w:val="ListParagraph"/>
+        <w:numPr>
+          <w:ilvl w:val="0"/>
+          <w:numId w:val="1"/>
+        </w:numPr>
+      </w:pPr>
+      <w:r>
+        <w:t>Speech bubbles on success (Please speak with programmers to see how to implement)</w:t>
+      </w:r>
+    </w:p>
+    <w:p>
+      <w:pPr>
+        <w:pStyle w:val="ListParagraph"/>
+        <w:numPr>
+          <w:ilvl w:val="0"/>
+          <w:numId w:val="1"/>
+        </w:numPr>
+      </w:pPr>
+      <w:r>
+        <w:t xml:space="preserve">Animation of popped bubble </w:t>
+      </w:r>
+    </w:p>
+    <w:p>
+      <w:pPr>
+        <w:pStyle w:val="ListParagraph"/>
+        <w:numPr>
+          <w:ilvl w:val="0"/>
+          <w:numId w:val="1"/>
+        </w:numPr>
+      </w:pPr>
+      <w:r>
+        <w:t>Fonts(Speak with designer)</w:t>
+      </w:r>
+    </w:p>
+    <w:p>
+      <w:pPr>
+        <w:pStyle w:val="ListParagraph"/>
+        <w:numPr>
+          <w:ilvl w:val="0"/>
+          <w:numId w:val="1"/>
+        </w:numPr>
+      </w:pPr>
+      <w:r>
+        <w:lastRenderedPageBreak/>
+        <w:t>Victory sign / Failed sign</w:t>
+      </w:r>
+    </w:p>
+    <w:p>
+      <w:r>
+        <w:t>Sound</w:t>
+      </w:r>
+    </w:p>
+    <w:p>
+      <w:pPr>
+        <w:pStyle w:val="ListParagraph"/>
+        <w:numPr>
+          <w:ilvl w:val="0"/>
+          <w:numId w:val="1"/>
+        </w:numPr>
+      </w:pPr>
+      <w:r>
+        <w:t>Bubble pop</w:t>
+      </w:r>
+    </w:p>
+    <w:p>
+      <w:pPr>
+        <w:pStyle w:val="ListParagraph"/>
+        <w:numPr>
+          <w:ilvl w:val="0"/>
+          <w:numId w:val="1"/>
+        </w:numPr>
+      </w:pPr>
+      <w:r>
+        <w:t>Background music</w:t>
+      </w:r>
+    </w:p>
+    <w:p>
+      <w:pPr>
+        <w:pStyle w:val="ListParagraph"/>
+        <w:numPr>
+          <w:ilvl w:val="0"/>
+          <w:numId w:val="1"/>
+        </w:numPr>
+      </w:pPr>
+      <w:r>
+        <w:t>Matching the bubbles (Maybe like a small yay, need to speak with designer)</w:t>
+      </w:r>
+    </w:p>
+    <w:p>
+      <w:pPr>
+        <w:pStyle w:val="ListParagraph"/>
+        <w:numPr>
+          <w:ilvl w:val="0"/>
+          <w:numId w:val="1"/>
+        </w:numPr>
+      </w:pPr>
+      <w:r>
+        <w:t xml:space="preserve">Failed Level </w:t>
+      </w:r>
+    </w:p>
+    <w:p>
+      <w:pPr>
+        <w:pStyle w:val="ListParagraph"/>
+        <w:numPr>
+          <w:ilvl w:val="0"/>
+          <w:numId w:val="1"/>
+        </w:numPr>
+      </w:pPr>
+      <w:r>
+        <w:t xml:space="preserve">Level Success </w:t>
+      </w:r>
+    </w:p>
+    <w:p>
+      <w:pPr>
+        <w:pStyle w:val="ListParagraph"/>
+        <w:numPr>
+          <w:ilvl w:val="0"/>
+          <w:numId w:val="1"/>
+        </w:numPr>
+      </w:pPr>
+      <w:r>
+        <w:t>Cannon shooting sound</w:t>
+      </w:r>
+    </w:p>
+    <w:p>
+      <w:pPr>
+        <w:pStyle w:val="ListParagraph"/>
+        <w:numPr>
+          <w:ilvl w:val="0"/>
+          <w:numId w:val="1"/>
+        </w:numPr>
+      </w:pPr>
+      <w:r>
+        <w:t>Bubble bounce on wall sound</w:t>
+      </w:r>
+    </w:p>
     <w:p/>
     <w:p/>
     <w:p>
-      <w:r>
-        <w:t>Day 1:</w:t>
-      </w:r>
-    </w:p>
-    <w:p>
-      <w:r>
-        <w:t>Concept :</w:t>
-      </w:r>
-    </w:p>
-    <w:p>
-      <w:r>
-        <w:t xml:space="preserve">Build a game where we shoot </w:t>
-      </w:r>
-      <w:r>
-        <w:t>bullets, matching colours, when match</w:t>
-      </w:r>
-      <w:r>
-        <w:t xml:space="preserve">. </w:t>
-      </w:r>
-    </w:p>
-    <w:p>
-      <w:r>
-        <w:t>Theme</w:t>
-      </w:r>
-      <w:r>
-        <w:t>:</w:t>
-      </w:r>
-    </w:p>
-    <w:p>
-      <w:r>
-        <w:t xml:space="preserve">Bubble pop game that appeals to kids </w:t>
-      </w:r>
-    </w:p>
-    <w:p>
-      <w:r>
-        <w:t>Food, colourful</w:t>
-      </w:r>
-      <w:r>
-        <w:t xml:space="preserve">, 8bit </w:t>
-      </w:r>
-    </w:p>
-    <w:p>
-      <w:r>
-        <w:t>Sound 8 bit, nostalgic</w:t>
-      </w:r>
-    </w:p>
-    <w:p>
-      <w:r>
-        <w:t>Genre:</w:t>
-      </w:r>
-    </w:p>
-    <w:p>
-      <w:r>
-        <w:t>Arcade</w:t>
-      </w:r>
-    </w:p>
-    <w:p>
-      <w:r>
-        <w:t>How do we polish the game:</w:t>
-      </w:r>
-    </w:p>
-    <w:p>
-      <w:r>
-        <w:t>Sound</w:t>
-      </w:r>
-    </w:p>
-    <w:p>
-      <w:pPr>
-        <w:rPr>
-          <w:b/>
-          <w:bCs/>
-        </w:rPr>
-      </w:pPr>
-      <w:r>
-        <w:rPr>
-          <w:b/>
-          <w:bCs/>
-        </w:rPr>
-        <w:t>Deadline 1:</w:t>
-      </w:r>
-    </w:p>
-    <w:p>
-      <w:pPr>
-        <w:rPr>
-          <w:b/>
-          <w:bCs/>
-        </w:rPr>
-      </w:pPr>
-      <w:r>
-        <w:rPr>
-          <w:b/>
-          <w:bCs/>
-        </w:rPr>
-        <w:t>24</w:t>
-      </w:r>
-      <w:r>
-        <w:rPr>
-          <w:b/>
-          <w:bCs/>
-          <w:vertAlign w:val="superscript"/>
-        </w:rPr>
-        <w:t>th</w:t>
-      </w:r>
-      <w:r>
-        <w:rPr>
-          <w:b/>
-          <w:bCs/>
-        </w:rPr>
-        <w:t xml:space="preserve"> July</w:t>
-      </w:r>
-    </w:p>
-    <w:p>
-      <w:pPr>
-        <w:pStyle w:val="ListParagraph"/>
-        <w:numPr>
-          <w:ilvl w:val="0"/>
-          <w:numId w:val="1"/>
-        </w:numPr>
-        <w:rPr>
-          <w:b/>
-          <w:bCs/>
-        </w:rPr>
-      </w:pPr>
-      <w:proofErr w:type="spellStart"/>
-      <w:r>
-        <w:rPr>
-          <w:b/>
-          <w:bCs/>
-        </w:rPr>
-        <w:t>Nathi</w:t>
-      </w:r>
-      <w:proofErr w:type="spellEnd"/>
-      <w:r>
-        <w:rPr>
-          <w:b/>
-          <w:bCs/>
-        </w:rPr>
-        <w:t xml:space="preserve">: Shoot Mechanic, Match Mechanic </w:t>
-      </w:r>
-    </w:p>
-    <w:p>
-      <w:pPr>
-        <w:pStyle w:val="ListParagraph"/>
-        <w:numPr>
-          <w:ilvl w:val="0"/>
-          <w:numId w:val="1"/>
-        </w:numPr>
-        <w:rPr>
-          <w:b/>
-          <w:bCs/>
-        </w:rPr>
-      </w:pPr>
-      <w:r>
-        <w:rPr>
-          <w:b/>
-          <w:bCs/>
-        </w:rPr>
-        <w:t>Lucky: Right combination, death, win, background</w:t>
-      </w:r>
-      <w:r>
-        <w:rPr>
-          <w:b/>
-          <w:bCs/>
-        </w:rPr>
-        <w:t xml:space="preserve"> sound</w:t>
-      </w:r>
-    </w:p>
-    <w:p>
-      <w:pPr>
-        <w:pStyle w:val="ListParagraph"/>
-        <w:numPr>
-          <w:ilvl w:val="0"/>
-          <w:numId w:val="1"/>
-        </w:numPr>
-        <w:rPr>
-          <w:b/>
-          <w:bCs/>
-        </w:rPr>
-      </w:pPr>
-      <w:r>
-        <w:rPr>
-          <w:b/>
-          <w:bCs/>
-        </w:rPr>
-        <w:t>Ryan: Ammo loading, popping chains</w:t>
-      </w:r>
-      <w:r>
-        <w:rPr>
-          <w:b/>
-          <w:bCs/>
-        </w:rPr>
-        <w:t>, aiming</w:t>
-      </w:r>
-      <w:r>
-        <w:rPr>
-          <w:b/>
-          <w:bCs/>
-        </w:rPr>
-        <w:t xml:space="preserve"> with mouse </w:t>
-      </w:r>
-      <w:r>
-        <w:rPr>
-          <w:b/>
-          <w:bCs/>
-        </w:rPr>
-        <w:t xml:space="preserve"> </w:t>
-      </w:r>
-    </w:p>
-    <w:p>
-      <w:pPr>
-        <w:pStyle w:val="ListParagraph"/>
-        <w:numPr>
-          <w:ilvl w:val="0"/>
-          <w:numId w:val="1"/>
-        </w:numPr>
-      </w:pPr>
-      <w:r>
-        <w:t>Nicole</w:t>
-      </w:r>
-      <w:r>
-        <w:t>:</w:t>
-      </w:r>
-      <w:r>
-        <w:t xml:space="preserve"> 3 prototypes, player</w:t>
-      </w:r>
-    </w:p>
-    <w:p>
-      <w:pPr>
-        <w:pStyle w:val="ListParagraph"/>
-        <w:numPr>
-          <w:ilvl w:val="0"/>
-          <w:numId w:val="1"/>
-        </w:numPr>
-      </w:pPr>
-      <w:r>
-        <w:t xml:space="preserve"> </w:t>
-      </w:r>
-      <w:r>
-        <w:t xml:space="preserve">Wednesday: Format &amp; level design </w:t>
-      </w:r>
+      <w:pPr>
+        <w:pStyle w:val="ListParagraph"/>
+      </w:pPr>
     </w:p>
     <w:sectPr>
       <w:pgSz w:w="11906" w:h="16838"/>

</xml_diff>

<commit_message>
Created a soundFX folder and added the number of sounds I'll be working on.
</commit_message>
<xml_diff>
--- a/Prototype 1 Game Design Document.docx
+++ b/Prototype 1 Game Design Document.docx
@@ -329,7 +329,15 @@
     </w:p>
     <w:p>
       <w:r>
-        <w:t xml:space="preserve">When the player opens the game they will be introduced to a </w:t>
+        <w:t xml:space="preserve">When the player opens the </w:t>
+      </w:r>
+      <w:proofErr w:type="gramStart"/>
+      <w:r>
+        <w:t>game</w:t>
+      </w:r>
+      <w:proofErr w:type="gramEnd"/>
+      <w:r>
+        <w:t xml:space="preserve"> they will be introduced to a </w:t>
       </w:r>
       <w:r>
         <w:t xml:space="preserve">colourful </w:t>
@@ -408,9 +416,11 @@
       </w:r>
     </w:p>
     <w:p>
+      <w:proofErr w:type="gramStart"/>
       <w:r>
         <w:t>Concept :</w:t>
       </w:r>
+      <w:proofErr w:type="gramEnd"/>
     </w:p>
     <w:p>
       <w:r>
@@ -461,8 +471,13 @@
     </w:p>
     <w:p>
       <w:r>
-        <w:t>How do we polish the game:</w:t>
-      </w:r>
+        <w:t xml:space="preserve">How do we polish the </w:t>
+      </w:r>
+      <w:proofErr w:type="gramStart"/>
+      <w:r>
+        <w:t>game:</w:t>
+      </w:r>
+      <w:proofErr w:type="gramEnd"/>
     </w:p>
     <w:p>
       <w:r>
@@ -536,12 +551,21 @@
           <w:bCs/>
         </w:rPr>
       </w:pPr>
-      <w:r>
-        <w:rPr>
-          <w:b/>
-          <w:bCs/>
-        </w:rPr>
-        <w:t xml:space="preserve">Nathi: Shoot Mechanic, Match Mechanic </w:t>
+      <w:proofErr w:type="spellStart"/>
+      <w:r>
+        <w:rPr>
+          <w:b/>
+          <w:bCs/>
+        </w:rPr>
+        <w:t>Nathi</w:t>
+      </w:r>
+      <w:proofErr w:type="spellEnd"/>
+      <w:r>
+        <w:rPr>
+          <w:b/>
+          <w:bCs/>
+        </w:rPr>
+        <w:t xml:space="preserve">: Shoot Mechanic, Match Mechanic </w:t>
       </w:r>
     </w:p>
     <w:p>
@@ -741,433 +765,539 @@
           </mc:Fallback>
         </mc:AlternateContent>
       </w:r>
+    </w:p>
+    <w:p>
+      <w:pPr>
+        <w:rPr>
+          <w:b/>
+          <w:bCs/>
+        </w:rPr>
+      </w:pPr>
+      <w:proofErr w:type="gramStart"/>
+      <w:r>
+        <w:rPr>
+          <w:b/>
+          <w:bCs/>
+        </w:rPr>
+        <w:t xml:space="preserve">Mechanics </w:t>
+      </w:r>
+      <w:r>
+        <w:rPr>
+          <w:b/>
+          <w:bCs/>
+        </w:rPr>
+        <w:t>:</w:t>
+      </w:r>
+      <w:proofErr w:type="gramEnd"/>
+    </w:p>
+    <w:p>
+      <w:r>
+        <w:t xml:space="preserve">Need to redistribute </w:t>
+      </w:r>
+      <w:proofErr w:type="gramStart"/>
+      <w:r>
+        <w:t>work(</w:t>
+      </w:r>
+      <w:proofErr w:type="gramEnd"/>
+      <w:r>
+        <w:t>Work in progress)</w:t>
+      </w:r>
+    </w:p>
+    <w:p>
+      <w:r>
+        <w:t>Cannon/Player</w:t>
+      </w:r>
+    </w:p>
+    <w:p>
+      <w:pPr>
+        <w:pStyle w:val="ListParagraph"/>
+        <w:numPr>
+          <w:ilvl w:val="0"/>
+          <w:numId w:val="1"/>
+        </w:numPr>
+      </w:pPr>
+      <w:r>
+        <w:t xml:space="preserve">Shooting </w:t>
+      </w:r>
+    </w:p>
+    <w:p>
+      <w:pPr>
+        <w:pStyle w:val="ListParagraph"/>
+        <w:numPr>
+          <w:ilvl w:val="0"/>
+          <w:numId w:val="1"/>
+        </w:numPr>
+      </w:pPr>
+      <w:r>
+        <w:t xml:space="preserve"> </w:t>
+      </w:r>
+      <w:r>
+        <w:t xml:space="preserve">Aiming with mouse </w:t>
+      </w:r>
+    </w:p>
+    <w:p>
+      <w:pPr>
+        <w:pStyle w:val="ListParagraph"/>
+        <w:numPr>
+          <w:ilvl w:val="0"/>
+          <w:numId w:val="1"/>
+        </w:numPr>
+      </w:pPr>
+      <w:r>
+        <w:t xml:space="preserve">Aiming line </w:t>
+      </w:r>
+    </w:p>
+    <w:p>
+      <w:r>
+        <w:t>World</w:t>
+      </w:r>
+    </w:p>
+    <w:p>
+      <w:pPr>
+        <w:pStyle w:val="ListParagraph"/>
+        <w:numPr>
+          <w:ilvl w:val="0"/>
+          <w:numId w:val="1"/>
+        </w:numPr>
+      </w:pPr>
+      <w:r>
+        <w:t xml:space="preserve">Bubble pop when in a </w:t>
+      </w:r>
+      <w:proofErr w:type="gramStart"/>
+      <w:r>
+        <w:t>set</w:t>
+      </w:r>
+      <w:r>
+        <w:t>(</w:t>
+      </w:r>
+      <w:proofErr w:type="gramEnd"/>
+      <w:r>
+        <w:t>For now just make it a set of 3)</w:t>
+      </w:r>
+    </w:p>
+    <w:p>
+      <w:pPr>
+        <w:pStyle w:val="ListParagraph"/>
+        <w:numPr>
+          <w:ilvl w:val="0"/>
+          <w:numId w:val="1"/>
+        </w:numPr>
+      </w:pPr>
+      <w:r>
+        <w:t xml:space="preserve">Ball bouncing on </w:t>
+      </w:r>
+      <w:proofErr w:type="gramStart"/>
+      <w:r>
+        <w:t>wall</w:t>
+      </w:r>
+      <w:r>
+        <w:t>(</w:t>
+      </w:r>
+      <w:proofErr w:type="gramEnd"/>
+      <w:r>
+        <w:t>Up and away from the wall)</w:t>
+      </w:r>
+    </w:p>
+    <w:p>
+      <w:pPr>
+        <w:pStyle w:val="ListParagraph"/>
+        <w:numPr>
+          <w:ilvl w:val="0"/>
+          <w:numId w:val="1"/>
+        </w:numPr>
+      </w:pPr>
+      <w:r>
+        <w:t xml:space="preserve">Level Change when all candies are popped </w:t>
+      </w:r>
+    </w:p>
+    <w:p>
+      <w:pPr>
+        <w:pStyle w:val="ListParagraph"/>
+        <w:numPr>
+          <w:ilvl w:val="0"/>
+          <w:numId w:val="1"/>
+        </w:numPr>
+      </w:pPr>
+      <w:r>
+        <w:t xml:space="preserve">Instantiating set of levels </w:t>
+      </w:r>
+      <w:r>
+        <w:t xml:space="preserve">each </w:t>
+      </w:r>
+      <w:proofErr w:type="gramStart"/>
+      <w:r>
+        <w:t>beginning</w:t>
+      </w:r>
+      <w:r>
+        <w:t>(</w:t>
+      </w:r>
+      <w:proofErr w:type="gramEnd"/>
+      <w:r>
+        <w:t>Tutorial, 1</w:t>
+      </w:r>
+      <w:r>
+        <w:rPr>
+          <w:vertAlign w:val="superscript"/>
+        </w:rPr>
+        <w:t>st</w:t>
+      </w:r>
+      <w:r>
+        <w:t xml:space="preserve"> , second, etc)</w:t>
+      </w:r>
+    </w:p>
+    <w:p>
+      <w:r>
+        <w:t>UI</w:t>
+      </w:r>
+    </w:p>
+    <w:p>
+      <w:pPr>
+        <w:pStyle w:val="ListParagraph"/>
+        <w:numPr>
+          <w:ilvl w:val="0"/>
+          <w:numId w:val="1"/>
+        </w:numPr>
+      </w:pPr>
+      <w:r>
+        <w:t xml:space="preserve">Main </w:t>
+      </w:r>
+      <w:proofErr w:type="gramStart"/>
+      <w:r>
+        <w:t>menu(</w:t>
+      </w:r>
+      <w:proofErr w:type="gramEnd"/>
+      <w:r>
+        <w:t>Start button</w:t>
+      </w:r>
+      <w:r>
+        <w:t>, Controls,  Credits</w:t>
+      </w:r>
+      <w:r>
+        <w:t>)</w:t>
+      </w:r>
+    </w:p>
+    <w:p>
+      <w:pPr>
+        <w:pStyle w:val="ListParagraph"/>
+        <w:numPr>
+          <w:ilvl w:val="0"/>
+          <w:numId w:val="1"/>
+        </w:numPr>
+      </w:pPr>
+      <w:r>
+        <w:t xml:space="preserve">Next shot colour </w:t>
+      </w:r>
+    </w:p>
+    <w:p>
+      <w:pPr>
+        <w:rPr>
+          <w:b/>
+          <w:bCs/>
+        </w:rPr>
+      </w:pPr>
+      <w:r>
+        <w:rPr>
+          <w:b/>
+          <w:bCs/>
+        </w:rPr>
+        <w:t xml:space="preserve">Only start doing this when </w:t>
+      </w:r>
+      <w:proofErr w:type="gramStart"/>
+      <w:r>
+        <w:rPr>
+          <w:b/>
+          <w:bCs/>
+        </w:rPr>
+        <w:t>all of</w:t>
+      </w:r>
+      <w:proofErr w:type="gramEnd"/>
+      <w:r>
+        <w:rPr>
+          <w:b/>
+          <w:bCs/>
+        </w:rPr>
+        <w:t xml:space="preserve"> the above is complete</w:t>
+      </w:r>
+    </w:p>
+    <w:p>
+      <w:pPr>
+        <w:pStyle w:val="ListParagraph"/>
+        <w:numPr>
+          <w:ilvl w:val="0"/>
+          <w:numId w:val="1"/>
+        </w:numPr>
+        <w:rPr>
+          <w:b/>
+          <w:bCs/>
+        </w:rPr>
+      </w:pPr>
+      <w:r>
+        <w:t>Different effects of each set popping (Speak with designer to see what abilities would best fit)</w:t>
+      </w:r>
+    </w:p>
+    <w:p/>
+    <w:p>
+      <w:pPr>
+        <w:rPr>
+          <w:b/>
+          <w:bCs/>
+        </w:rPr>
+      </w:pPr>
+      <w:r>
+        <w:rPr>
+          <w:b/>
+          <w:bCs/>
+        </w:rPr>
+        <w:t>Aesthetics:</w:t>
+      </w:r>
+    </w:p>
+    <w:p>
+      <w:r>
+        <w:t>Please don’t forget to communicate with each other (Sound, Art and Designer) to make sure our aesthetics align with one another.</w:t>
+      </w:r>
+    </w:p>
+    <w:p>
+      <w:r>
+        <w:t>Art</w:t>
+      </w:r>
+    </w:p>
+    <w:p>
+      <w:pPr>
+        <w:pStyle w:val="ListParagraph"/>
+        <w:numPr>
+          <w:ilvl w:val="0"/>
+          <w:numId w:val="1"/>
+        </w:numPr>
+      </w:pPr>
+      <w:r>
+        <w:t xml:space="preserve">Cannon/ Character </w:t>
+      </w:r>
+      <w:r>
+        <w:t>(Perhaps a small idle animation for the character)</w:t>
+      </w:r>
+    </w:p>
+    <w:p>
+      <w:pPr>
+        <w:pStyle w:val="ListParagraph"/>
+        <w:numPr>
+          <w:ilvl w:val="0"/>
+          <w:numId w:val="1"/>
+        </w:numPr>
+      </w:pPr>
+      <w:r>
+        <w:t xml:space="preserve">Different candies </w:t>
+      </w:r>
+    </w:p>
+    <w:p>
+      <w:pPr>
+        <w:pStyle w:val="ListParagraph"/>
+        <w:numPr>
+          <w:ilvl w:val="0"/>
+          <w:numId w:val="1"/>
+        </w:numPr>
+      </w:pPr>
+      <w:r>
+        <w:t xml:space="preserve">Background (Main menu, </w:t>
+      </w:r>
+      <w:proofErr w:type="gramStart"/>
+      <w:r>
+        <w:t>One</w:t>
+      </w:r>
+      <w:proofErr w:type="gramEnd"/>
+      <w:r>
+        <w:t xml:space="preserve"> for each level) Need to discuss design of level</w:t>
+      </w:r>
+    </w:p>
+    <w:p>
+      <w:pPr>
+        <w:pStyle w:val="ListParagraph"/>
+        <w:numPr>
+          <w:ilvl w:val="0"/>
+          <w:numId w:val="1"/>
+        </w:numPr>
+      </w:pPr>
+      <w:r>
+        <w:t xml:space="preserve">Border of the container </w:t>
+      </w:r>
+    </w:p>
+    <w:p>
+      <w:pPr>
+        <w:pStyle w:val="ListParagraph"/>
+        <w:numPr>
+          <w:ilvl w:val="0"/>
+          <w:numId w:val="1"/>
+        </w:numPr>
+      </w:pPr>
+      <w:r>
+        <w:t>Speech bubbles on success (Please speak with programmers to see how to implement)</w:t>
+      </w:r>
+    </w:p>
+    <w:p>
+      <w:pPr>
+        <w:pStyle w:val="ListParagraph"/>
+        <w:numPr>
+          <w:ilvl w:val="0"/>
+          <w:numId w:val="1"/>
+        </w:numPr>
+      </w:pPr>
+      <w:r>
+        <w:t xml:space="preserve">Animation of popped bubble </w:t>
+      </w:r>
+    </w:p>
+    <w:p>
+      <w:pPr>
+        <w:pStyle w:val="ListParagraph"/>
+        <w:numPr>
+          <w:ilvl w:val="0"/>
+          <w:numId w:val="1"/>
+        </w:numPr>
+      </w:pPr>
+      <w:proofErr w:type="gramStart"/>
+      <w:r>
+        <w:t>Fonts(</w:t>
+      </w:r>
+      <w:proofErr w:type="gramEnd"/>
+      <w:r>
+        <w:t>Speak with designer)</w:t>
+      </w:r>
+    </w:p>
+    <w:p>
+      <w:pPr>
+        <w:pStyle w:val="ListParagraph"/>
+        <w:numPr>
+          <w:ilvl w:val="0"/>
+          <w:numId w:val="1"/>
+        </w:numPr>
+      </w:pPr>
+      <w:r>
+        <w:lastRenderedPageBreak/>
+        <w:t>Victory sign / Failed sign</w:t>
+      </w:r>
+    </w:p>
+    <w:p>
+      <w:r>
+        <w:t>Sound</w:t>
+      </w:r>
+      <w:r>
+        <w:t xml:space="preserve"> (9 so far)</w:t>
+      </w:r>
       <w:bookmarkStart w:id="0" w:name="_GoBack"/>
       <w:bookmarkEnd w:id="0"/>
     </w:p>
     <w:p>
       <w:pPr>
-        <w:rPr>
-          <w:b/>
-          <w:bCs/>
-        </w:rPr>
-      </w:pPr>
-      <w:r>
-        <w:rPr>
-          <w:b/>
-          <w:bCs/>
-        </w:rPr>
-        <w:t xml:space="preserve">Mechanics </w:t>
-      </w:r>
-      <w:r>
-        <w:rPr>
-          <w:b/>
-          <w:bCs/>
-        </w:rPr>
-        <w:t>:</w:t>
-      </w:r>
-    </w:p>
-    <w:p>
-      <w:r>
-        <w:t>Need to redistribute work(Work in progress)</w:t>
-      </w:r>
-    </w:p>
-    <w:p>
-      <w:r>
-        <w:t>Cannon/Player</w:t>
-      </w:r>
-    </w:p>
-    <w:p>
-      <w:pPr>
-        <w:pStyle w:val="ListParagraph"/>
-        <w:numPr>
-          <w:ilvl w:val="0"/>
-          <w:numId w:val="1"/>
-        </w:numPr>
-      </w:pPr>
-      <w:r>
-        <w:t xml:space="preserve">Shooting </w:t>
-      </w:r>
-    </w:p>
-    <w:p>
-      <w:pPr>
-        <w:pStyle w:val="ListParagraph"/>
-        <w:numPr>
-          <w:ilvl w:val="0"/>
-          <w:numId w:val="1"/>
-        </w:numPr>
-      </w:pPr>
-      <w:r>
-        <w:t xml:space="preserve"> </w:t>
-      </w:r>
-      <w:r>
-        <w:t xml:space="preserve">Aiming with mouse </w:t>
-      </w:r>
-    </w:p>
-    <w:p>
-      <w:pPr>
-        <w:pStyle w:val="ListParagraph"/>
-        <w:numPr>
-          <w:ilvl w:val="0"/>
-          <w:numId w:val="1"/>
-        </w:numPr>
-      </w:pPr>
-      <w:r>
-        <w:t xml:space="preserve">Aiming line </w:t>
-      </w:r>
-    </w:p>
-    <w:p>
-      <w:r>
-        <w:t>World</w:t>
-      </w:r>
-    </w:p>
-    <w:p>
-      <w:pPr>
-        <w:pStyle w:val="ListParagraph"/>
-        <w:numPr>
-          <w:ilvl w:val="0"/>
-          <w:numId w:val="1"/>
-        </w:numPr>
-      </w:pPr>
-      <w:r>
-        <w:t>Bubble pop when in a set</w:t>
-      </w:r>
-      <w:r>
-        <w:t>(For now just make it a set of 3)</w:t>
-      </w:r>
-    </w:p>
-    <w:p>
-      <w:pPr>
-        <w:pStyle w:val="ListParagraph"/>
-        <w:numPr>
-          <w:ilvl w:val="0"/>
-          <w:numId w:val="1"/>
-        </w:numPr>
-      </w:pPr>
-      <w:r>
-        <w:t>Ball bouncing on wall</w:t>
-      </w:r>
-      <w:r>
-        <w:t>(Up and away from the wall)</w:t>
-      </w:r>
-    </w:p>
-    <w:p>
-      <w:pPr>
-        <w:pStyle w:val="ListParagraph"/>
-        <w:numPr>
-          <w:ilvl w:val="0"/>
-          <w:numId w:val="1"/>
-        </w:numPr>
-      </w:pPr>
-      <w:r>
-        <w:t xml:space="preserve">Level Change when all candies are popped </w:t>
-      </w:r>
-    </w:p>
-    <w:p>
-      <w:pPr>
-        <w:pStyle w:val="ListParagraph"/>
-        <w:numPr>
-          <w:ilvl w:val="0"/>
-          <w:numId w:val="1"/>
-        </w:numPr>
-      </w:pPr>
-      <w:r>
-        <w:t xml:space="preserve">Instantiating set of levels </w:t>
-      </w:r>
-      <w:r>
-        <w:t>each beginning</w:t>
-      </w:r>
-      <w:r>
-        <w:t>(Tutorial, 1</w:t>
-      </w:r>
-      <w:r>
-        <w:rPr>
-          <w:vertAlign w:val="superscript"/>
-        </w:rPr>
-        <w:t>st</w:t>
-      </w:r>
-      <w:r>
-        <w:t xml:space="preserve"> , second, etc)</w:t>
-      </w:r>
-    </w:p>
-    <w:p>
-      <w:r>
-        <w:t>UI</w:t>
-      </w:r>
-    </w:p>
-    <w:p>
-      <w:pPr>
-        <w:pStyle w:val="ListParagraph"/>
-        <w:numPr>
-          <w:ilvl w:val="0"/>
-          <w:numId w:val="1"/>
-        </w:numPr>
-      </w:pPr>
-      <w:r>
-        <w:t>Main menu(Start button</w:t>
-      </w:r>
-      <w:r>
-        <w:t>, Controls,  Credits</w:t>
-      </w:r>
-      <w:r>
-        <w:t>)</w:t>
-      </w:r>
-    </w:p>
-    <w:p>
-      <w:pPr>
-        <w:pStyle w:val="ListParagraph"/>
-        <w:numPr>
-          <w:ilvl w:val="0"/>
-          <w:numId w:val="1"/>
-        </w:numPr>
-      </w:pPr>
-      <w:r>
-        <w:t xml:space="preserve">Next shot colour </w:t>
-      </w:r>
-    </w:p>
-    <w:p>
-      <w:pPr>
-        <w:rPr>
-          <w:b/>
-          <w:bCs/>
-        </w:rPr>
-      </w:pPr>
-      <w:r>
-        <w:rPr>
-          <w:b/>
-          <w:bCs/>
-        </w:rPr>
-        <w:t>Only start doing this when all of the above is complete</w:t>
-      </w:r>
-    </w:p>
-    <w:p>
-      <w:pPr>
-        <w:pStyle w:val="ListParagraph"/>
-        <w:numPr>
-          <w:ilvl w:val="0"/>
-          <w:numId w:val="1"/>
-        </w:numPr>
-        <w:rPr>
-          <w:b/>
-          <w:bCs/>
-        </w:rPr>
-      </w:pPr>
-      <w:r>
-        <w:t>Different effects of each set popping (Speak with designer to see what abilities would best fit)</w:t>
-      </w:r>
-    </w:p>
-    <w:p/>
-    <w:p>
-      <w:pPr>
-        <w:rPr>
-          <w:b/>
-          <w:bCs/>
-        </w:rPr>
-      </w:pPr>
-      <w:r>
-        <w:rPr>
-          <w:b/>
-          <w:bCs/>
-        </w:rPr>
-        <w:t>Aesthetics:</w:t>
-      </w:r>
-    </w:p>
-    <w:p>
-      <w:r>
-        <w:t>Please don’t forget to communicate with each other (Sound, Art and Designer) to make sure our aesthetics align with one another.</w:t>
-      </w:r>
-    </w:p>
-    <w:p>
-      <w:r>
-        <w:t>Art</w:t>
-      </w:r>
-    </w:p>
-    <w:p>
-      <w:pPr>
-        <w:pStyle w:val="ListParagraph"/>
-        <w:numPr>
-          <w:ilvl w:val="0"/>
-          <w:numId w:val="1"/>
-        </w:numPr>
-      </w:pPr>
-      <w:r>
-        <w:t xml:space="preserve">Cannon/ Character </w:t>
-      </w:r>
-      <w:r>
-        <w:t>(Perhaps a small idle animation for the character)</w:t>
-      </w:r>
-    </w:p>
-    <w:p>
-      <w:pPr>
-        <w:pStyle w:val="ListParagraph"/>
-        <w:numPr>
-          <w:ilvl w:val="0"/>
-          <w:numId w:val="1"/>
-        </w:numPr>
-      </w:pPr>
-      <w:r>
-        <w:t xml:space="preserve">Different candies </w:t>
-      </w:r>
-    </w:p>
-    <w:p>
-      <w:pPr>
-        <w:pStyle w:val="ListParagraph"/>
-        <w:numPr>
-          <w:ilvl w:val="0"/>
-          <w:numId w:val="1"/>
-        </w:numPr>
-      </w:pPr>
-      <w:r>
-        <w:t>Background (Main menu, One for each level) Need to discuss design of level</w:t>
-      </w:r>
-    </w:p>
-    <w:p>
-      <w:pPr>
-        <w:pStyle w:val="ListParagraph"/>
-        <w:numPr>
-          <w:ilvl w:val="0"/>
-          <w:numId w:val="1"/>
-        </w:numPr>
-      </w:pPr>
-      <w:r>
-        <w:t xml:space="preserve">Border of the container </w:t>
-      </w:r>
-    </w:p>
-    <w:p>
-      <w:pPr>
-        <w:pStyle w:val="ListParagraph"/>
-        <w:numPr>
-          <w:ilvl w:val="0"/>
-          <w:numId w:val="1"/>
-        </w:numPr>
-      </w:pPr>
-      <w:r>
-        <w:t>Speech bubbles on success (Please speak with programmers to see how to implement)</w:t>
-      </w:r>
-    </w:p>
-    <w:p>
-      <w:pPr>
-        <w:pStyle w:val="ListParagraph"/>
-        <w:numPr>
-          <w:ilvl w:val="0"/>
-          <w:numId w:val="1"/>
-        </w:numPr>
-      </w:pPr>
-      <w:r>
-        <w:t xml:space="preserve">Animation of popped bubble </w:t>
-      </w:r>
-    </w:p>
-    <w:p>
-      <w:pPr>
-        <w:pStyle w:val="ListParagraph"/>
-        <w:numPr>
-          <w:ilvl w:val="0"/>
-          <w:numId w:val="1"/>
-        </w:numPr>
-      </w:pPr>
-      <w:r>
-        <w:t>Fonts(Speak with designer)</w:t>
-      </w:r>
-    </w:p>
-    <w:p>
-      <w:pPr>
-        <w:pStyle w:val="ListParagraph"/>
-        <w:numPr>
-          <w:ilvl w:val="0"/>
-          <w:numId w:val="1"/>
-        </w:numPr>
-      </w:pPr>
-      <w:r>
-        <w:lastRenderedPageBreak/>
-        <w:t>Victory sign / Failed sign</w:t>
-      </w:r>
-    </w:p>
-    <w:p>
-      <w:r>
-        <w:t>Sound</w:t>
-      </w:r>
-    </w:p>
-    <w:p>
-      <w:pPr>
-        <w:pStyle w:val="ListParagraph"/>
-        <w:numPr>
-          <w:ilvl w:val="0"/>
-          <w:numId w:val="1"/>
-        </w:numPr>
-      </w:pPr>
-      <w:r>
-        <w:t>Bubble pop</w:t>
-      </w:r>
-    </w:p>
-    <w:p>
-      <w:pPr>
-        <w:pStyle w:val="ListParagraph"/>
-        <w:numPr>
-          <w:ilvl w:val="0"/>
-          <w:numId w:val="1"/>
-        </w:numPr>
-      </w:pPr>
-      <w:r>
-        <w:t>Background music</w:t>
-      </w:r>
-    </w:p>
-    <w:p>
-      <w:pPr>
-        <w:pStyle w:val="ListParagraph"/>
-        <w:numPr>
-          <w:ilvl w:val="0"/>
-          <w:numId w:val="1"/>
-        </w:numPr>
-      </w:pPr>
-      <w:r>
-        <w:t>Matching the bubbles (Maybe like a small yay, need to speak with designer)</w:t>
-      </w:r>
-    </w:p>
-    <w:p>
-      <w:pPr>
-        <w:pStyle w:val="ListParagraph"/>
-        <w:numPr>
-          <w:ilvl w:val="0"/>
-          <w:numId w:val="1"/>
-        </w:numPr>
-      </w:pPr>
-      <w:r>
-        <w:t xml:space="preserve">Failed Level </w:t>
-      </w:r>
-    </w:p>
-    <w:p>
-      <w:pPr>
-        <w:pStyle w:val="ListParagraph"/>
-        <w:numPr>
-          <w:ilvl w:val="0"/>
-          <w:numId w:val="1"/>
-        </w:numPr>
-      </w:pPr>
-      <w:r>
-        <w:t xml:space="preserve">Level Success </w:t>
-      </w:r>
-    </w:p>
-    <w:p>
-      <w:pPr>
-        <w:pStyle w:val="ListParagraph"/>
-        <w:numPr>
-          <w:ilvl w:val="0"/>
-          <w:numId w:val="1"/>
-        </w:numPr>
-      </w:pPr>
-      <w:r>
-        <w:t>Cannon shooting sound</w:t>
-      </w:r>
-    </w:p>
-    <w:p>
-      <w:pPr>
-        <w:pStyle w:val="ListParagraph"/>
-        <w:numPr>
-          <w:ilvl w:val="0"/>
-          <w:numId w:val="1"/>
-        </w:numPr>
-      </w:pPr>
-      <w:r>
-        <w:t>Bubble bounce on wall sound</w:t>
+        <w:pStyle w:val="ListParagraph"/>
+        <w:numPr>
+          <w:ilvl w:val="0"/>
+          <w:numId w:val="1"/>
+        </w:numPr>
+      </w:pPr>
+      <w:r>
+        <w:t>Background sound/ cheers (</w:t>
+      </w:r>
+      <w:proofErr w:type="spellStart"/>
+      <w:r>
+        <w:t>eg</w:t>
+      </w:r>
+      <w:proofErr w:type="spellEnd"/>
+      <w:r>
+        <w:t>, “well done”, “sweeter”)</w:t>
+      </w:r>
+    </w:p>
+    <w:p>
+      <w:pPr>
+        <w:pStyle w:val="ListParagraph"/>
+        <w:numPr>
+          <w:ilvl w:val="0"/>
+          <w:numId w:val="1"/>
+        </w:numPr>
+      </w:pPr>
+      <w:r>
+        <w:t>Bubble shoot – when player shoots</w:t>
+      </w:r>
+    </w:p>
+    <w:p>
+      <w:pPr>
+        <w:pStyle w:val="ListParagraph"/>
+        <w:numPr>
+          <w:ilvl w:val="0"/>
+          <w:numId w:val="1"/>
+        </w:numPr>
+      </w:pPr>
+      <w:r>
+        <w:t>Bubble bounce (off walls) – when bubble collides with walls</w:t>
+      </w:r>
+    </w:p>
+    <w:p>
+      <w:pPr>
+        <w:pStyle w:val="ListParagraph"/>
+        <w:numPr>
+          <w:ilvl w:val="0"/>
+          <w:numId w:val="1"/>
+        </w:numPr>
+      </w:pPr>
+      <w:r>
+        <w:t>Bubble stick (no match) – when any bubble hits a non-matching bubble</w:t>
+      </w:r>
+    </w:p>
+    <w:p>
+      <w:pPr>
+        <w:pStyle w:val="ListParagraph"/>
+        <w:numPr>
+          <w:ilvl w:val="0"/>
+          <w:numId w:val="1"/>
+        </w:numPr>
+      </w:pPr>
+      <w:r>
+        <w:t>3 Matching bubbles – when 3 or more of the same bubbles are matched</w:t>
+      </w:r>
+    </w:p>
+    <w:p>
+      <w:pPr>
+        <w:pStyle w:val="ListParagraph"/>
+        <w:numPr>
+          <w:ilvl w:val="0"/>
+          <w:numId w:val="1"/>
+        </w:numPr>
+      </w:pPr>
+      <w:r>
+        <w:t>Special advantage bubble (explosion)– when player hits ‘bomb’ bubble</w:t>
+      </w:r>
+    </w:p>
+    <w:p>
+      <w:pPr>
+        <w:pStyle w:val="ListParagraph"/>
+        <w:numPr>
+          <w:ilvl w:val="0"/>
+          <w:numId w:val="1"/>
+        </w:numPr>
+      </w:pPr>
+      <w:r>
+        <w:t>Failed Level</w:t>
+      </w:r>
+    </w:p>
+    <w:p>
+      <w:pPr>
+        <w:pStyle w:val="ListParagraph"/>
+        <w:numPr>
+          <w:ilvl w:val="0"/>
+          <w:numId w:val="1"/>
+        </w:numPr>
+      </w:pPr>
+      <w:r>
+        <w:t>Level Success</w:t>
+      </w:r>
+    </w:p>
+    <w:p>
+      <w:pPr>
+        <w:pStyle w:val="ListParagraph"/>
+        <w:numPr>
+          <w:ilvl w:val="0"/>
+          <w:numId w:val="1"/>
+        </w:numPr>
+      </w:pPr>
+      <w:r>
+        <w:t>Theme music (need more time for composing)</w:t>
       </w:r>
     </w:p>
     <w:p/>
@@ -1564,7 +1694,7 @@
       </w:pPr>
     </w:pPrDefault>
   </w:docDefaults>
-  <w:latentStyles w:defLockedState="0" w:defUIPriority="99" w:defSemiHidden="0" w:defUnhideWhenUsed="0" w:defQFormat="0" w:count="376">
+  <w:latentStyles w:defLockedState="0" w:defUIPriority="99" w:defSemiHidden="0" w:defUnhideWhenUsed="0" w:defQFormat="0" w:count="375">
     <w:lsdException w:name="Normal" w:uiPriority="0" w:qFormat="1"/>
     <w:lsdException w:name="heading 1" w:uiPriority="9" w:qFormat="1"/>
     <w:lsdException w:name="heading 2" w:semiHidden="1" w:uiPriority="9" w:unhideWhenUsed="1" w:qFormat="1"/>
@@ -1670,6 +1800,7 @@
     <w:lsdException w:name="HTML Sample" w:semiHidden="1" w:unhideWhenUsed="1"/>
     <w:lsdException w:name="HTML Typewriter" w:semiHidden="1" w:unhideWhenUsed="1"/>
     <w:lsdException w:name="HTML Variable" w:semiHidden="1" w:unhideWhenUsed="1"/>
+    <w:lsdException w:name="Normal Table" w:semiHidden="1" w:unhideWhenUsed="1"/>
     <w:lsdException w:name="annotation subject" w:semiHidden="1" w:unhideWhenUsed="1"/>
     <w:lsdException w:name="No List" w:semiHidden="1" w:unhideWhenUsed="1"/>
     <w:lsdException w:name="Outline List 1" w:semiHidden="1" w:unhideWhenUsed="1"/>
@@ -1716,8 +1847,10 @@
     <w:lsdException w:name="Table Subtle 2" w:semiHidden="1" w:unhideWhenUsed="1"/>
     <w:lsdException w:name="Table Web 1" w:semiHidden="1" w:unhideWhenUsed="1"/>
     <w:lsdException w:name="Table Web 2" w:semiHidden="1" w:unhideWhenUsed="1"/>
+    <w:lsdException w:name="Table Web 3" w:semiHidden="1" w:unhideWhenUsed="1"/>
     <w:lsdException w:name="Balloon Text" w:semiHidden="1" w:unhideWhenUsed="1"/>
     <w:lsdException w:name="Table Grid" w:uiPriority="39"/>
+    <w:lsdException w:name="Table Theme" w:semiHidden="1" w:unhideWhenUsed="1"/>
     <w:lsdException w:name="Placeholder Text" w:semiHidden="1"/>
     <w:lsdException w:name="No Spacing" w:uiPriority="1" w:qFormat="1"/>
     <w:lsdException w:name="Light Shading" w:uiPriority="60"/>
@@ -1937,7 +2070,6 @@
     <w:lsdException w:name="Smart Hyperlink" w:semiHidden="1" w:unhideWhenUsed="1"/>
     <w:lsdException w:name="Hashtag" w:semiHidden="1" w:unhideWhenUsed="1"/>
     <w:lsdException w:name="Unresolved Mention" w:semiHidden="1" w:unhideWhenUsed="1"/>
-    <w:lsdException w:name="Smart Link" w:semiHidden="1" w:unhideWhenUsed="1"/>
   </w:latentStyles>
   <w:style w:type="paragraph" w:default="1" w:styleId="Normal">
     <w:name w:val="Normal"/>

</xml_diff>